<commit_message>
images put in correct folders
</commit_message>
<xml_diff>
--- a/Speciale/01_Project_scope/ProjectPlan_draft1.docx
+++ b/Speciale/01_Project_scope/ProjectPlan_draft1.docx
@@ -30,7 +30,7 @@
           <w:bdr w:val="none" w:sz="0" w:space="0" w:color="auto" w:frame="1"/>
           <w:lang w:val="en-US"/>
         </w:rPr>
-        <w:t>P</w:t>
+        <w:t>5</w:t>
       </w:r>
       <w:r>
         <w:rPr>
@@ -43,6 +43,19 @@
           <w:bdr w:val="none" w:sz="0" w:space="0" w:color="auto" w:frame="1"/>
           <w:lang w:val="en-US"/>
         </w:rPr>
+        <w:t>P</w:t>
+      </w:r>
+      <w:r>
+        <w:rPr>
+          <w:rFonts w:asciiTheme="minorHAnsi" w:hAnsiTheme="minorHAnsi" w:cstheme="minorHAnsi"/>
+          <w:b/>
+          <w:bCs/>
+          <w:color w:val="000000"/>
+          <w:sz w:val="32"/>
+          <w:szCs w:val="32"/>
+          <w:bdr w:val="none" w:sz="0" w:space="0" w:color="auto" w:frame="1"/>
+          <w:lang w:val="en-US"/>
+        </w:rPr>
         <w:t>roject Plan</w:t>
       </w:r>
     </w:p>
@@ -144,16 +157,7 @@
           <w:bdr w:val="none" w:sz="0" w:space="0" w:color="auto" w:frame="1"/>
           <w:lang w:val="en-US"/>
         </w:rPr>
-        <w:t>164518</w:t>
-      </w:r>
-      <w:r>
-        <w:rPr>
-          <w:rFonts w:ascii="Calibri" w:hAnsi="Calibri" w:cs="Calibri"/>
-          <w:color w:val="A6A6A6" w:themeColor="background1" w:themeShade="A6"/>
-          <w:bdr w:val="none" w:sz="0" w:space="0" w:color="auto" w:frame="1"/>
-          <w:lang w:val="en-US"/>
-        </w:rPr>
-        <w:t xml:space="preserve"> </w:t>
+        <w:t xml:space="preserve">164518 </w:t>
       </w:r>
     </w:p>
     <w:p>
@@ -873,7 +877,7 @@
           <w:sz w:val="24"/>
           <w:szCs w:val="24"/>
           <w:bdr w:val="none" w:sz="0" w:space="0" w:color="auto" w:frame="1"/>
-          <w:lang w:val="en-US" w:eastAsia="en-DK"/>
+          <w:lang w:val="en-US"/>
         </w:rPr>
       </w:pPr>
       <w:r>
@@ -2962,7 +2966,7 @@
         <w:rFonts w:asciiTheme="minorHAnsi" w:eastAsiaTheme="minorHAnsi" w:hAnsiTheme="minorHAnsi" w:cstheme="minorBidi"/>
         <w:sz w:val="22"/>
         <w:szCs w:val="22"/>
-        <w:lang w:val="en-DK" w:eastAsia="en-US" w:bidi="ar-SA"/>
+        <w:lang w:eastAsia="en-US" w:bidi="ar-SA"/>
       </w:rPr>
     </w:rPrDefault>
     <w:pPrDefault>
@@ -3371,7 +3375,7 @@
       <w:kern w:val="36"/>
       <w:sz w:val="48"/>
       <w:szCs w:val="48"/>
-      <w:lang w:eastAsia="en-DK"/>
+      <w:lang/>
     </w:rPr>
   </w:style>
   <w:style w:type="character" w:default="1" w:styleId="DefaultParagraphFont">
@@ -3433,7 +3437,7 @@
       <w:rFonts w:ascii="Times New Roman" w:eastAsia="Times New Roman" w:hAnsi="Times New Roman" w:cs="Times New Roman"/>
       <w:sz w:val="24"/>
       <w:szCs w:val="24"/>
-      <w:lang w:eastAsia="en-DK"/>
+      <w:lang/>
     </w:rPr>
   </w:style>
   <w:style w:type="paragraph" w:styleId="NormalWeb">
@@ -3450,7 +3454,7 @@
       <w:rFonts w:ascii="Times New Roman" w:eastAsia="Times New Roman" w:hAnsi="Times New Roman" w:cs="Times New Roman"/>
       <w:sz w:val="24"/>
       <w:szCs w:val="24"/>
-      <w:lang w:eastAsia="en-DK"/>
+      <w:lang/>
     </w:rPr>
   </w:style>
   <w:style w:type="character" w:customStyle="1" w:styleId="3tsrpbazfzxwn0tkqockn">
@@ -3494,7 +3498,7 @@
       <w:kern w:val="36"/>
       <w:sz w:val="48"/>
       <w:szCs w:val="48"/>
-      <w:lang w:val="en-DK" w:eastAsia="en-DK"/>
+      <w:lang/>
     </w:rPr>
   </w:style>
   <w:style w:type="paragraph" w:styleId="Header">

</xml_diff>